<commit_message>
oh god. this was missing from the last commit
edited stuff :/
made the deicisons look better and i took out the <MC NAME>
</commit_message>
<xml_diff>
--- a/Introduction.docx
+++ b/Introduction.docx
@@ -291,149 +291,90 @@
           <w:shd w:val="clear" w:color="auto" w:fill="FFFFFF"/>
         </w:rPr>
         <w:tab/>
-        <w:t>“</w:t>
-      </w:r>
-      <w:proofErr w:type="spellStart"/>
-      <w:r>
-        <w:rPr>
-          <w:rStyle w:val="messagecontent"/>
-          <w:rFonts w:ascii="Bookerly" w:hAnsi="Bookerly" w:cs="Bookerly"/>
-          <w:color w:val="3D3C40"/>
-          <w:shd w:val="clear" w:color="auto" w:fill="FFFFFF"/>
-        </w:rPr>
-        <w:t>Ahh</w:t>
-      </w:r>
-      <w:proofErr w:type="spellEnd"/>
-      <w:r>
-        <w:rPr>
-          <w:rStyle w:val="messagecontent"/>
-          <w:rFonts w:ascii="Bookerly" w:hAnsi="Bookerly" w:cs="Bookerly"/>
-          <w:color w:val="3D3C40"/>
-          <w:shd w:val="clear" w:color="auto" w:fill="FFFFFF"/>
-        </w:rPr>
-        <w:t xml:space="preserve">, </w:t>
-      </w:r>
-      <w:proofErr w:type="spellStart"/>
-      <w:r>
-        <w:rPr>
-          <w:rStyle w:val="messagecontent"/>
-          <w:rFonts w:ascii="Bookerly" w:hAnsi="Bookerly" w:cs="Bookerly"/>
-          <w:color w:val="3D3C40"/>
-          <w:shd w:val="clear" w:color="auto" w:fill="FFFFFF"/>
-        </w:rPr>
-        <w:t>ahh</w:t>
-      </w:r>
-      <w:proofErr w:type="spellEnd"/>
-      <w:r>
-        <w:rPr>
-          <w:rStyle w:val="messagecontent"/>
-          <w:rFonts w:ascii="Bookerly" w:hAnsi="Bookerly" w:cs="Bookerly"/>
-          <w:color w:val="3D3C40"/>
-          <w:shd w:val="clear" w:color="auto" w:fill="FFFFFF"/>
-        </w:rPr>
-        <w:t>. Don’t worry, I’m not going to hurt you. Now, I am the Narrator. I’m the voice inside your head!” The little girl stops and materializes a set of papers within her hand. “</w:t>
-      </w:r>
-      <w:proofErr w:type="spellStart"/>
-      <w:r>
-        <w:rPr>
-          <w:rStyle w:val="messagecontent"/>
-          <w:rFonts w:ascii="Bookerly" w:hAnsi="Bookerly" w:cs="Bookerly"/>
-          <w:color w:val="3D3C40"/>
-          <w:shd w:val="clear" w:color="auto" w:fill="FFFFFF"/>
-        </w:rPr>
-        <w:t>Hm</w:t>
-      </w:r>
-      <w:proofErr w:type="spellEnd"/>
-      <w:r>
-        <w:rPr>
-          <w:rStyle w:val="messagecontent"/>
-          <w:rFonts w:ascii="Bookerly" w:hAnsi="Bookerly" w:cs="Bookerly"/>
-          <w:color w:val="3D3C40"/>
-          <w:shd w:val="clear" w:color="auto" w:fill="FFFFFF"/>
-        </w:rPr>
-        <w:t>, let’s see here. A</w:t>
-      </w:r>
-      <w:r>
-        <w:rPr>
-          <w:rStyle w:val="messagecontent"/>
-          <w:rFonts w:ascii="Bookerly" w:hAnsi="Bookerly" w:cs="Bookerly"/>
-          <w:color w:val="3D3C40"/>
-          <w:shd w:val="clear" w:color="auto" w:fill="FFFFFF"/>
-        </w:rPr>
-        <w:t>h! It appears the paperwork is i</w:t>
-      </w:r>
-      <w:r>
-        <w:rPr>
-          <w:rStyle w:val="messagecontent"/>
-          <w:rFonts w:ascii="Bookerly" w:hAnsi="Bookerly" w:cs="Bookerly"/>
-          <w:color w:val="3D3C40"/>
-          <w:shd w:val="clear" w:color="auto" w:fill="FFFFFF"/>
-        </w:rPr>
-        <w:t>ncomplete. Can I have your name please?”</w:t>
-      </w:r>
-    </w:p>
-    <w:p>
-      <w:pPr>
-        <w:jc w:val="center"/>
-        <w:rPr>
-          <w:rStyle w:val="messagecontent"/>
-          <w:rFonts w:ascii="Bookerly" w:hAnsi="Bookerly" w:cs="Bookerly"/>
-          <w:b/>
-          <w:color w:val="3D3C40"/>
-          <w:shd w:val="clear" w:color="auto" w:fill="FFFFFF"/>
-        </w:rPr>
-      </w:pPr>
-      <w:r>
-        <w:rPr>
-          <w:rFonts w:ascii="Bookerly" w:hAnsi="Bookerly" w:cs="Bookerly"/>
-          <w:i/>
-          <w:iCs/>
-          <w:color w:val="3D3C40"/>
-          <w:sz w:val="2"/>
-          <w:szCs w:val="2"/>
-          <w:shd w:val="clear" w:color="auto" w:fill="FFFFFF"/>
-        </w:rPr>
-        <w:br/>
-      </w:r>
-      <w:r>
-        <w:rPr>
-          <w:rStyle w:val="messagecontent"/>
-          <w:rFonts w:ascii="Bookerly" w:hAnsi="Bookerly" w:cs="Bookerly"/>
-          <w:b/>
-          <w:color w:val="3D3C40"/>
-          <w:shd w:val="clear" w:color="auto" w:fill="FFFFFF"/>
-        </w:rPr>
-        <w:t>--prompt user name</w:t>
-      </w:r>
-      <w:r>
-        <w:rPr>
-          <w:rStyle w:val="messagecontent"/>
-          <w:rFonts w:ascii="Bookerly" w:hAnsi="Bookerly" w:cs="Bookerly"/>
-          <w:b/>
-          <w:color w:val="3D3C40"/>
-          <w:shd w:val="clear" w:color="auto" w:fill="FFFFFF"/>
-        </w:rPr>
-        <w:t>—</w:t>
-      </w:r>
-    </w:p>
-    <w:p>
-      <w:pPr>
-        <w:rPr>
-          <w:rStyle w:val="messagecontent"/>
-          <w:rFonts w:ascii="Bookerly" w:hAnsi="Bookerly" w:cs="Bookerly"/>
-          <w:color w:val="3D3C40"/>
-          <w:shd w:val="clear" w:color="auto" w:fill="FFFFFF"/>
-        </w:rPr>
-      </w:pPr>
-      <w:r>
-        <w:rPr>
-          <w:rStyle w:val="messagecontent"/>
-          <w:rFonts w:ascii="Bookerly" w:hAnsi="Bookerly" w:cs="Bookerly"/>
-          <w:color w:val="3D3C40"/>
-          <w:shd w:val="clear" w:color="auto" w:fill="FFFFFF"/>
-        </w:rPr>
-        <w:tab/>
-        <w:t>“&lt;MC NAME&gt;. What a nice name you have. You can call me the Narrator. I had many names in the past, however, I have learnt to like being called Narrator.”</w:t>
+        <w:t>“Ahh, ahh. Don’t worry, I’m not going to hurt you. Now, I am the Narrator. I’m the voice inside your head!” The little girl stops and materializes a set of papers within her hand. “Hm, let’s see here. A</w:t>
+      </w:r>
+      <w:r>
+        <w:rPr>
+          <w:rStyle w:val="messagecontent"/>
+          <w:rFonts w:ascii="Bookerly" w:hAnsi="Bookerly" w:cs="Bookerly"/>
+          <w:color w:val="3D3C40"/>
+          <w:shd w:val="clear" w:color="auto" w:fill="FFFFFF"/>
+        </w:rPr>
+        <w:t xml:space="preserve">h! </w:t>
+      </w:r>
+      <w:r>
+        <w:rPr>
+          <w:rStyle w:val="messagecontent"/>
+          <w:rFonts w:ascii="Bookerly" w:hAnsi="Bookerly" w:cs="Bookerly"/>
+          <w:color w:val="3D3C40"/>
+          <w:shd w:val="clear" w:color="auto" w:fill="FFFFFF"/>
+        </w:rPr>
+        <w:t xml:space="preserve">What a nice name you </w:t>
+      </w:r>
+      <w:r>
+        <w:rPr>
+          <w:rStyle w:val="messagecontent"/>
+          <w:rFonts w:ascii="Bookerly" w:hAnsi="Bookerly" w:cs="Bookerly"/>
+          <w:color w:val="3D3C40"/>
+          <w:shd w:val="clear" w:color="auto" w:fill="FFFFFF"/>
+        </w:rPr>
+        <w:t>have</w:t>
+      </w:r>
+      <w:r>
+        <w:rPr>
+          <w:rStyle w:val="messagecontent"/>
+          <w:rFonts w:ascii="Bookerly" w:hAnsi="Bookerly" w:cs="Bookerly"/>
+          <w:color w:val="3D3C40"/>
+          <w:shd w:val="clear" w:color="auto" w:fill="FFFFFF"/>
+        </w:rPr>
+        <w:t xml:space="preserve">.” </w:t>
+      </w:r>
+    </w:p>
+    <w:p>
+      <w:pPr>
+        <w:ind w:firstLine="720"/>
+        <w:rPr>
+          <w:rStyle w:val="messagecontent"/>
+          <w:rFonts w:ascii="Bookerly" w:hAnsi="Bookerly" w:cs="Bookerly"/>
+          <w:color w:val="3D3C40"/>
+          <w:shd w:val="clear" w:color="auto" w:fill="FFFFFF"/>
+        </w:rPr>
+      </w:pPr>
+      <w:r>
+        <w:rPr>
+          <w:rStyle w:val="messagecontent"/>
+          <w:rFonts w:ascii="Bookerly" w:hAnsi="Bookerly" w:cs="Bookerly"/>
+          <w:color w:val="3D3C40"/>
+          <w:shd w:val="clear" w:color="auto" w:fill="FFFFFF"/>
+        </w:rPr>
+        <w:t>The Narrator looks up from her papers. “</w:t>
+      </w:r>
+      <w:r>
+        <w:rPr>
+          <w:rStyle w:val="messagecontent"/>
+          <w:rFonts w:ascii="Bookerly" w:hAnsi="Bookerly" w:cs="Bookerly"/>
+          <w:color w:val="3D3C40"/>
+          <w:shd w:val="clear" w:color="auto" w:fill="FFFFFF"/>
+        </w:rPr>
+        <w:t xml:space="preserve">You can call me </w:t>
+      </w:r>
+      <w:r>
+        <w:rPr>
+          <w:rStyle w:val="messagecontent"/>
+          <w:rFonts w:ascii="Bookerly" w:hAnsi="Bookerly" w:cs="Bookerly"/>
+          <w:color w:val="3D3C40"/>
+          <w:shd w:val="clear" w:color="auto" w:fill="FFFFFF"/>
+        </w:rPr>
+        <w:t xml:space="preserve">the </w:t>
+      </w:r>
+      <w:r>
+        <w:rPr>
+          <w:rStyle w:val="messagecontent"/>
+          <w:rFonts w:ascii="Bookerly" w:hAnsi="Bookerly" w:cs="Bookerly"/>
+          <w:color w:val="3D3C40"/>
+          <w:shd w:val="clear" w:color="auto" w:fill="FFFFFF"/>
+        </w:rPr>
+        <w:t>Narrator. I had many names in the past, however, I have learnt to like being called Narrator.”</w:t>
       </w:r>
     </w:p>
     <w:p>
@@ -513,7 +454,34 @@
           <w:shd w:val="clear" w:color="auto" w:fill="FFFFFF"/>
         </w:rPr>
         <w:tab/>
-        <w:t>“You’ve been in a coma for a very long time &lt;MC Name&gt;. Origins is a place where people like you start off in before they wake up and return back to their lives.”</w:t>
+        <w:t>“You’ve been</w:t>
+      </w:r>
+      <w:r>
+        <w:rPr>
+          <w:rStyle w:val="messagecontent"/>
+          <w:rFonts w:ascii="Bookerly" w:hAnsi="Bookerly" w:cs="Bookerly"/>
+          <w:color w:val="3D3C40"/>
+          <w:shd w:val="clear" w:color="auto" w:fill="FFFFFF"/>
+        </w:rPr>
+        <w:t xml:space="preserve"> in a coma for a very long time.</w:t>
+      </w:r>
+      <w:r>
+        <w:rPr>
+          <w:rStyle w:val="messagecontent"/>
+          <w:rFonts w:ascii="Bookerly" w:hAnsi="Bookerly" w:cs="Bookerly"/>
+          <w:color w:val="3D3C40"/>
+          <w:shd w:val="clear" w:color="auto" w:fill="FFFFFF"/>
+        </w:rPr>
+        <w:t xml:space="preserve"> </w:t>
+      </w:r>
+      <w:r>
+        <w:rPr>
+          <w:rStyle w:val="messagecontent"/>
+          <w:rFonts w:ascii="Bookerly" w:hAnsi="Bookerly" w:cs="Bookerly"/>
+          <w:color w:val="3D3C40"/>
+          <w:shd w:val="clear" w:color="auto" w:fill="FFFFFF"/>
+        </w:rPr>
+        <w:t>Origins is a place where people like you start off in before they wake up and return back to their lives.”</w:t>
       </w:r>
     </w:p>
     <w:p>
@@ -551,51 +519,42 @@
           <w:color w:val="3D3C40"/>
           <w:shd w:val="clear" w:color="auto" w:fill="FFFFFF"/>
         </w:rPr>
-        <w:t xml:space="preserve"> insane to you. How could you have been in a coma? The last thing you </w:t>
-      </w:r>
-      <w:r>
-        <w:rPr>
-          <w:rStyle w:val="messagecontent"/>
+        <w:t xml:space="preserve"> insane to you. How could you have been in a coma? The last thing you remembered was saying good night to your parents and</w:t>
+      </w:r>
+      <w:r>
+        <w:rPr>
+          <w:rStyle w:val="messagecontent"/>
+          <w:rFonts w:ascii="Bookerly" w:hAnsi="Bookerly" w:cs="Bookerly"/>
+          <w:color w:val="3D3C40"/>
+          <w:shd w:val="clear" w:color="auto" w:fill="FFFFFF"/>
+        </w:rPr>
+        <w:t xml:space="preserve"> heading off to bed. You decide</w:t>
+      </w:r>
+      <w:r>
+        <w:rPr>
+          <w:rStyle w:val="messagecontent"/>
+          <w:rFonts w:ascii="Bookerly" w:hAnsi="Bookerly" w:cs="Bookerly"/>
+          <w:color w:val="3D3C40"/>
+          <w:shd w:val="clear" w:color="auto" w:fill="FFFFFF"/>
+        </w:rPr>
+        <w:t xml:space="preserve"> to brush those thoughts aside and listen to whatever nonsense Narrator was sprouting. </w:t>
+      </w:r>
+    </w:p>
+    <w:p>
+      <w:pPr>
+        <w:rPr>
+          <w:rFonts w:ascii="Bookerly" w:hAnsi="Bookerly" w:cs="Bookerly"/>
+          <w:color w:val="3D3C40"/>
+          <w:shd w:val="clear" w:color="auto" w:fill="FFFFFF"/>
+        </w:rPr>
+      </w:pPr>
+      <w:r>
+        <w:rPr>
           <w:rFonts w:ascii="Bookerly" w:hAnsi="Bookerly" w:cs="Bookerly"/>
           <w:color w:val="3D3C40"/>
           <w:shd w:val="clear" w:color="auto" w:fill="FFFFFF"/>
         </w:rPr>
         <w:lastRenderedPageBreak/>
-        <w:t>remembered was saying good night to your parents and</w:t>
-      </w:r>
-      <w:r>
-        <w:rPr>
-          <w:rStyle w:val="messagecontent"/>
-          <w:rFonts w:ascii="Bookerly" w:hAnsi="Bookerly" w:cs="Bookerly"/>
-          <w:color w:val="3D3C40"/>
-          <w:shd w:val="clear" w:color="auto" w:fill="FFFFFF"/>
-        </w:rPr>
-        <w:t xml:space="preserve"> heading off to bed. You decide</w:t>
-      </w:r>
-      <w:r>
-        <w:rPr>
-          <w:rStyle w:val="messagecontent"/>
-          <w:rFonts w:ascii="Bookerly" w:hAnsi="Bookerly" w:cs="Bookerly"/>
-          <w:color w:val="3D3C40"/>
-          <w:shd w:val="clear" w:color="auto" w:fill="FFFFFF"/>
-        </w:rPr>
-        <w:t xml:space="preserve"> to brush those thoughts aside and listen to whatever nonsense Narrator was sprouting. </w:t>
-      </w:r>
-    </w:p>
-    <w:p>
-      <w:pPr>
-        <w:rPr>
-          <w:rFonts w:ascii="Bookerly" w:hAnsi="Bookerly" w:cs="Bookerly"/>
-          <w:color w:val="3D3C40"/>
-          <w:shd w:val="clear" w:color="auto" w:fill="FFFFFF"/>
-        </w:rPr>
-      </w:pPr>
-      <w:r>
-        <w:rPr>
-          <w:rFonts w:ascii="Bookerly" w:hAnsi="Bookerly" w:cs="Bookerly"/>
-          <w:color w:val="3D3C40"/>
-          <w:shd w:val="clear" w:color="auto" w:fill="FFFFFF"/>
-        </w:rPr>
         <w:tab/>
         <w:t>“Anyways, so here’s a chance to start a new life if you wish. You have two choices.” Narrator s</w:t>
       </w:r>
@@ -892,25 +851,25 @@
           <w:color w:val="3D3C40"/>
           <w:shd w:val="clear" w:color="auto" w:fill="FFFFFF"/>
         </w:rPr>
+        <w:tab/>
+        <w:t xml:space="preserve">“Easy for you to say, you’re not the one that feels invaded,” you mumble under your breath. </w:t>
+      </w:r>
+    </w:p>
+    <w:p>
+      <w:pPr>
+        <w:rPr>
+          <w:rFonts w:ascii="Bookerly" w:hAnsi="Bookerly" w:cs="Bookerly"/>
+          <w:color w:val="3D3C40"/>
+          <w:shd w:val="clear" w:color="auto" w:fill="FFFFFF"/>
+        </w:rPr>
+      </w:pPr>
+      <w:r>
+        <w:rPr>
+          <w:rFonts w:ascii="Bookerly" w:hAnsi="Bookerly" w:cs="Bookerly"/>
+          <w:color w:val="3D3C40"/>
+          <w:shd w:val="clear" w:color="auto" w:fill="FFFFFF"/>
+        </w:rPr>
         <w:lastRenderedPageBreak/>
-        <w:tab/>
-        <w:t xml:space="preserve">“Easy for you to say, you’re not the one that feels invaded,” you mumble under your breath. </w:t>
-      </w:r>
-    </w:p>
-    <w:p>
-      <w:pPr>
-        <w:rPr>
-          <w:rFonts w:ascii="Bookerly" w:hAnsi="Bookerly" w:cs="Bookerly"/>
-          <w:color w:val="3D3C40"/>
-          <w:shd w:val="clear" w:color="auto" w:fill="FFFFFF"/>
-        </w:rPr>
-      </w:pPr>
-      <w:r>
-        <w:rPr>
-          <w:rFonts w:ascii="Bookerly" w:hAnsi="Bookerly" w:cs="Bookerly"/>
-          <w:color w:val="3D3C40"/>
-          <w:shd w:val="clear" w:color="auto" w:fill="FFFFFF"/>
-        </w:rPr>
         <w:tab/>
         <w:t>“Have you decided on your portal yet?”</w:t>
       </w:r>
@@ -1041,6 +1000,36 @@
           <w:color w:val="3D3C40"/>
           <w:shd w:val="clear" w:color="auto" w:fill="FFFFFF"/>
         </w:rPr>
+        <w:t>--Go back to your room</w:t>
+      </w:r>
+    </w:p>
+    <w:p>
+      <w:pPr>
+        <w:pStyle w:val="ListParagraph"/>
+        <w:jc w:val="center"/>
+        <w:rPr>
+          <w:rFonts w:ascii="Bookerly" w:hAnsi="Bookerly" w:cs="Bookerly"/>
+          <w:b/>
+          <w:color w:val="3D3C40"/>
+          <w:shd w:val="clear" w:color="auto" w:fill="FFFFFF"/>
+        </w:rPr>
+      </w:pPr>
+      <w:r>
+        <w:rPr>
+          <w:rFonts w:ascii="Bookerly" w:hAnsi="Bookerly" w:cs="Bookerly"/>
+          <w:b/>
+          <w:color w:val="3D3C40"/>
+          <w:shd w:val="clear" w:color="auto" w:fill="FFFFFF"/>
+        </w:rPr>
+        <w:t xml:space="preserve"> </w:t>
+      </w:r>
+      <w:r>
+        <w:rPr>
+          <w:rFonts w:ascii="Bookerly" w:hAnsi="Bookerly" w:cs="Bookerly"/>
+          <w:b/>
+          <w:color w:val="3D3C40"/>
+          <w:shd w:val="clear" w:color="auto" w:fill="FFFFFF"/>
+        </w:rPr>
         <w:t>--</w:t>
       </w:r>
       <w:r>
@@ -1050,7 +1039,7 @@
           <w:color w:val="3D3C40"/>
           <w:shd w:val="clear" w:color="auto" w:fill="FFFFFF"/>
         </w:rPr>
-        <w:t>Go back to your room o</w:t>
+        <w:t>E</w:t>
       </w:r>
       <w:r>
         <w:rPr>
@@ -1059,18 +1048,20 @@
           <w:color w:val="3D3C40"/>
           <w:shd w:val="clear" w:color="auto" w:fill="FFFFFF"/>
         </w:rPr>
-        <w:t xml:space="preserve">r </w:t>
-      </w:r>
-      <w:proofErr w:type="gramStart"/>
-      <w:r>
+        <w:t>nter the fantasy forest</w:t>
+      </w:r>
+    </w:p>
+    <w:p>
+      <w:pPr>
+        <w:pStyle w:val="ListParagraph"/>
+        <w:jc w:val="center"/>
         <w:rPr>
           <w:rFonts w:ascii="Bookerly" w:hAnsi="Bookerly" w:cs="Bookerly"/>
           <w:b/>
           <w:color w:val="3D3C40"/>
           <w:shd w:val="clear" w:color="auto" w:fill="FFFFFF"/>
         </w:rPr>
-        <w:t>E</w:t>
-      </w:r>
+      </w:pPr>
       <w:r>
         <w:rPr>
           <w:rFonts w:ascii="Bookerly" w:hAnsi="Bookerly" w:cs="Bookerly"/>
@@ -1078,26 +1069,7 @@
           <w:color w:val="3D3C40"/>
           <w:shd w:val="clear" w:color="auto" w:fill="FFFFFF"/>
         </w:rPr>
-        <w:t>nter</w:t>
-      </w:r>
-      <w:proofErr w:type="gramEnd"/>
-      <w:r>
-        <w:rPr>
-          <w:rFonts w:ascii="Bookerly" w:hAnsi="Bookerly" w:cs="Bookerly"/>
-          <w:b/>
-          <w:color w:val="3D3C40"/>
-          <w:shd w:val="clear" w:color="auto" w:fill="FFFFFF"/>
-        </w:rPr>
-        <w:t xml:space="preserve"> the fantasy forest</w:t>
-      </w:r>
-      <w:r>
-        <w:rPr>
-          <w:rFonts w:ascii="Bookerly" w:hAnsi="Bookerly" w:cs="Bookerly"/>
-          <w:b/>
-          <w:color w:val="3D3C40"/>
-          <w:shd w:val="clear" w:color="auto" w:fill="FFFFFF"/>
-        </w:rPr>
-        <w:t xml:space="preserve"> or do nothing</w:t>
+        <w:t>--</w:t>
       </w:r>
       <w:bookmarkStart w:id="0" w:name="_GoBack"/>
       <w:bookmarkEnd w:id="0"/>
@@ -1108,17 +1080,17 @@
           <w:color w:val="3D3C40"/>
           <w:shd w:val="clear" w:color="auto" w:fill="FFFFFF"/>
         </w:rPr>
-        <w:t>--</w:t>
-      </w:r>
-    </w:p>
-    <w:p>
-      <w:pPr>
-        <w:rPr>
-          <w:rFonts w:ascii="Bookerly" w:hAnsi="Bookerly" w:cs="Bookerly"/>
-          <w:color w:val="3D3C40"/>
-          <w:shd w:val="clear" w:color="auto" w:fill="FFFFFF"/>
-        </w:rPr>
-      </w:pPr>
+        <w:t>D</w:t>
+      </w:r>
+      <w:r>
+        <w:rPr>
+          <w:rFonts w:ascii="Bookerly" w:hAnsi="Bookerly" w:cs="Bookerly"/>
+          <w:b/>
+          <w:color w:val="3D3C40"/>
+          <w:shd w:val="clear" w:color="auto" w:fill="FFFFFF"/>
+        </w:rPr>
+        <w:t>o nothing</w:t>
+      </w:r>
     </w:p>
     <w:sectPr>
       <w:pgSz w:w="12240" w:h="15840"/>

</xml_diff>

<commit_message>
Did this kill everything?
</commit_message>
<xml_diff>
--- a/Introduction.docx
+++ b/Introduction.docx
@@ -580,7 +580,23 @@
           <w:color w:val="3D3C40"/>
           <w:shd w:val="clear" w:color="auto" w:fill="FFFFFF"/>
         </w:rPr>
-        <w:t xml:space="preserve"> of you. “You can choose to enter a new world. A world filled with magical creatures, monsters, and great adventures. Or you can choose to return back to your current world,” She waved her right hand this time, creating a similar portal to the </w:t>
+        <w:t xml:space="preserve"> of you. “You </w:t>
+      </w:r>
+      <w:r>
+        <w:rPr>
+          <w:rFonts w:ascii="Bookerly" w:hAnsi="Bookerly" w:cs="Bookerly"/>
+          <w:color w:val="3D3C40"/>
+          <w:shd w:val="clear" w:color="auto" w:fill="FFFFFF"/>
+        </w:rPr>
+        <w:t>can choose to enter a new world, if you wish. These two portals will be able to take you to magical worlds filled with magical creatures and amazing adventures</w:t>
+      </w:r>
+      <w:r>
+        <w:rPr>
+          <w:rFonts w:ascii="Bookerly" w:hAnsi="Bookerly" w:cs="Bookerly"/>
+          <w:color w:val="3D3C40"/>
+          <w:shd w:val="clear" w:color="auto" w:fill="FFFFFF"/>
+        </w:rPr>
+        <w:t xml:space="preserve">,” She waved her right hand this time, creating a similar portal to the </w:t>
       </w:r>
       <w:r>
         <w:rPr>
@@ -710,41 +726,113 @@
           <w:shd w:val="clear" w:color="auto" w:fill="FFFFFF"/>
         </w:rPr>
         <w:tab/>
-        <w:t>You turn to look</w:t>
-      </w:r>
-      <w:r>
-        <w:rPr>
-          <w:rFonts w:ascii="Bookerly" w:hAnsi="Bookerly" w:cs="Bookerly"/>
-          <w:color w:val="3D3C40"/>
-          <w:shd w:val="clear" w:color="auto" w:fill="FFFFFF"/>
-        </w:rPr>
-        <w:t xml:space="preserve"> inside the portal on your left</w:t>
-      </w:r>
-      <w:r>
-        <w:rPr>
-          <w:rFonts w:ascii="Bookerly" w:hAnsi="Bookerly" w:cs="Bookerly"/>
-          <w:color w:val="3D3C40"/>
-          <w:shd w:val="clear" w:color="auto" w:fill="FFFFFF"/>
-        </w:rPr>
-        <w:t xml:space="preserve">. It’s a bright room with white walls. There is quite a bit of medical machines around the portal. It didn’t take long for you to realize that it was a hospital room. The better question would be whose. </w:t>
-      </w:r>
-    </w:p>
-    <w:p>
-      <w:pPr>
-        <w:rPr>
-          <w:rFonts w:ascii="Bookerly" w:hAnsi="Bookerly" w:cs="Bookerly"/>
-          <w:color w:val="3D3C40"/>
-          <w:shd w:val="clear" w:color="auto" w:fill="FFFFFF"/>
-        </w:rPr>
-      </w:pPr>
-      <w:r>
-        <w:rPr>
-          <w:rFonts w:ascii="Bookerly" w:hAnsi="Bookerly" w:cs="Bookerly"/>
-          <w:color w:val="3D3C40"/>
-          <w:shd w:val="clear" w:color="auto" w:fill="FFFFFF"/>
-        </w:rPr>
-        <w:tab/>
-        <w:t>“It’s yours,” Narrator replied as if she heard your thoughts. “I can read your mind. I’m synced up to you.”</w:t>
+        <w:t xml:space="preserve">You turn to look inside the portal on your left. </w:t>
+      </w:r>
+      <w:r>
+        <w:rPr>
+          <w:rFonts w:ascii="Bookerly" w:hAnsi="Bookerly" w:cs="Bookerly"/>
+          <w:color w:val="3D3C40"/>
+          <w:shd w:val="clear" w:color="auto" w:fill="FFFFFF"/>
+        </w:rPr>
+        <w:t>A boisterous bar animates in front of you. All the people have happy smiles and are enjoying themselves in various activities such as gambling, partying, and drinking. Waitresses maneuvering around the drunk and serving more liquor. Some were dress in armor, others look like travelers. You spot a pinned large board and many people crowding around it shouting to the bartender and pointing at one of the listings.</w:t>
+      </w:r>
+      <w:r>
+        <w:rPr>
+          <w:rFonts w:ascii="Bookerly" w:hAnsi="Bookerly" w:cs="Bookerly"/>
+          <w:color w:val="3D3C40"/>
+          <w:shd w:val="clear" w:color="auto" w:fill="FFFFFF"/>
+        </w:rPr>
+        <w:t xml:space="preserve"> </w:t>
+      </w:r>
+    </w:p>
+    <w:p>
+      <w:pPr>
+        <w:rPr>
+          <w:rFonts w:ascii="Bookerly" w:hAnsi="Bookerly" w:cs="Bookerly"/>
+          <w:color w:val="3D3C40"/>
+          <w:shd w:val="clear" w:color="auto" w:fill="FFFFFF"/>
+        </w:rPr>
+      </w:pPr>
+      <w:r>
+        <w:rPr>
+          <w:rFonts w:ascii="Bookerly" w:hAnsi="Bookerly" w:cs="Bookerly"/>
+          <w:color w:val="3D3C40"/>
+          <w:shd w:val="clear" w:color="auto" w:fill="FFFFFF"/>
+        </w:rPr>
+        <w:tab/>
+      </w:r>
+      <w:r>
+        <w:rPr>
+          <w:rFonts w:ascii="Bookerly" w:hAnsi="Bookerly" w:cs="Bookerly"/>
+          <w:color w:val="3D3C40"/>
+          <w:shd w:val="clear" w:color="auto" w:fill="FFFFFF"/>
+        </w:rPr>
+        <w:t>You glance back at the right portal. If you were to go through it, you would be pretty defenceless against the terrors in that forest. Dragons especially unnerve you. The thought of battling one would be interesting though.</w:t>
+      </w:r>
+    </w:p>
+    <w:p>
+      <w:pPr>
+        <w:rPr>
+          <w:rFonts w:ascii="Bookerly" w:hAnsi="Bookerly" w:cs="Bookerly"/>
+          <w:color w:val="3D3C40"/>
+          <w:shd w:val="clear" w:color="auto" w:fill="FFFFFF"/>
+        </w:rPr>
+      </w:pPr>
+      <w:r>
+        <w:rPr>
+          <w:rFonts w:ascii="Bookerly" w:hAnsi="Bookerly" w:cs="Bookerly"/>
+          <w:color w:val="3D3C40"/>
+          <w:shd w:val="clear" w:color="auto" w:fill="FFFFFF"/>
+        </w:rPr>
+        <w:tab/>
+      </w:r>
+      <w:r>
+        <w:rPr>
+          <w:rFonts w:ascii="Bookerly" w:hAnsi="Bookerly" w:cs="Bookerly"/>
+          <w:color w:val="3D3C40"/>
+          <w:shd w:val="clear" w:color="auto" w:fill="FFFFFF"/>
+        </w:rPr>
+        <w:t>“Don’t worry</w:t>
+      </w:r>
+      <w:r>
+        <w:rPr>
+          <w:rFonts w:ascii="Bookerly" w:hAnsi="Bookerly" w:cs="Bookerly"/>
+          <w:color w:val="3D3C40"/>
+          <w:shd w:val="clear" w:color="auto" w:fill="FFFFFF"/>
+        </w:rPr>
+        <w:t>,</w:t>
+      </w:r>
+      <w:r>
+        <w:rPr>
+          <w:rFonts w:ascii="Bookerly" w:hAnsi="Bookerly" w:cs="Bookerly"/>
+          <w:color w:val="3D3C40"/>
+          <w:shd w:val="clear" w:color="auto" w:fill="FFFFFF"/>
+        </w:rPr>
+        <w:t xml:space="preserve"> you’ll get items to help start yourself on your new life,</w:t>
+      </w:r>
+      <w:r>
+        <w:rPr>
+          <w:rFonts w:ascii="Bookerly" w:hAnsi="Bookerly" w:cs="Bookerly"/>
+          <w:color w:val="3D3C40"/>
+          <w:shd w:val="clear" w:color="auto" w:fill="FFFFFF"/>
+        </w:rPr>
+        <w:t>” Narrator replied</w:t>
+      </w:r>
+      <w:r>
+        <w:rPr>
+          <w:rFonts w:ascii="Bookerly" w:hAnsi="Bookerly" w:cs="Bookerly"/>
+          <w:color w:val="3D3C40"/>
+          <w:shd w:val="clear" w:color="auto" w:fill="FFFFFF"/>
+        </w:rPr>
+        <w:t xml:space="preserve"> as if she heard your thoughts. </w:t>
+      </w:r>
+      <w:r>
+        <w:rPr>
+          <w:rFonts w:ascii="Bookerly" w:hAnsi="Bookerly" w:cs="Bookerly"/>
+          <w:color w:val="3D3C40"/>
+          <w:shd w:val="clear" w:color="auto" w:fill="FFFFFF"/>
+        </w:rPr>
+        <w:t>“I can read your mind. I’m synced up to you.”</w:t>
       </w:r>
     </w:p>
     <w:p>
@@ -815,6 +903,7 @@
           <w:color w:val="3D3C40"/>
           <w:shd w:val="clear" w:color="auto" w:fill="FFFFFF"/>
         </w:rPr>
+        <w:lastRenderedPageBreak/>
         <w:tab/>
         <w:t xml:space="preserve">A large frown stretches across your face. </w:t>
       </w:r>
@@ -869,117 +958,8 @@
           <w:color w:val="3D3C40"/>
           <w:shd w:val="clear" w:color="auto" w:fill="FFFFFF"/>
         </w:rPr>
-        <w:lastRenderedPageBreak/>
         <w:tab/>
         <w:t>“Have you decided on your portal yet?”</w:t>
-      </w:r>
-    </w:p>
-    <w:p>
-      <w:pPr>
-        <w:rPr>
-          <w:rFonts w:ascii="Bookerly" w:hAnsi="Bookerly" w:cs="Bookerly"/>
-          <w:color w:val="3D3C40"/>
-          <w:shd w:val="clear" w:color="auto" w:fill="FFFFFF"/>
-        </w:rPr>
-      </w:pPr>
-      <w:r>
-        <w:rPr>
-          <w:rFonts w:ascii="Bookerly" w:hAnsi="Bookerly" w:cs="Bookerly"/>
-          <w:color w:val="3D3C40"/>
-          <w:shd w:val="clear" w:color="auto" w:fill="FFFFFF"/>
-        </w:rPr>
-        <w:tab/>
-        <w:t>“Somewhat. If I choose the left portal, I don’t want to return to my hospital bed. It is possible to return back to my room? I’ll feel more comfortable starting there,”</w:t>
-      </w:r>
-    </w:p>
-    <w:p>
-      <w:pPr>
-        <w:rPr>
-          <w:rFonts w:ascii="Bookerly" w:hAnsi="Bookerly" w:cs="Bookerly"/>
-          <w:color w:val="3D3C40"/>
-          <w:shd w:val="clear" w:color="auto" w:fill="FFFFFF"/>
-        </w:rPr>
-      </w:pPr>
-      <w:r>
-        <w:rPr>
-          <w:rFonts w:ascii="Bookerly" w:hAnsi="Bookerly" w:cs="Bookerly"/>
-          <w:color w:val="3D3C40"/>
-          <w:shd w:val="clear" w:color="auto" w:fill="FFFFFF"/>
-        </w:rPr>
-        <w:tab/>
-        <w:t>Narrator pauses to think. “Alright, I can do that, but are you sure about this?”</w:t>
-      </w:r>
-    </w:p>
-    <w:p>
-      <w:pPr>
-        <w:rPr>
-          <w:rFonts w:ascii="Bookerly" w:hAnsi="Bookerly" w:cs="Bookerly"/>
-          <w:color w:val="3D3C40"/>
-          <w:shd w:val="clear" w:color="auto" w:fill="FFFFFF"/>
-        </w:rPr>
-      </w:pPr>
-      <w:r>
-        <w:rPr>
-          <w:rFonts w:ascii="Bookerly" w:hAnsi="Bookerly" w:cs="Bookerly"/>
-          <w:color w:val="3D3C40"/>
-          <w:shd w:val="clear" w:color="auto" w:fill="FFFFFF"/>
-        </w:rPr>
-        <w:tab/>
-        <w:t>You nod. “I’m certain,”</w:t>
-      </w:r>
-    </w:p>
-    <w:p>
-      <w:pPr>
-        <w:rPr>
-          <w:rFonts w:ascii="Bookerly" w:hAnsi="Bookerly" w:cs="Bookerly"/>
-          <w:color w:val="3D3C40"/>
-          <w:shd w:val="clear" w:color="auto" w:fill="FFFFFF"/>
-        </w:rPr>
-      </w:pPr>
-      <w:r>
-        <w:rPr>
-          <w:rFonts w:ascii="Bookerly" w:hAnsi="Bookerly" w:cs="Bookerly"/>
-          <w:color w:val="3D3C40"/>
-          <w:shd w:val="clear" w:color="auto" w:fill="FFFFFF"/>
-        </w:rPr>
-        <w:tab/>
-        <w:t xml:space="preserve">She waves her right hand again and you can see the portal on the left changing in location. Now it points to your room. Just the way you left it. </w:t>
-      </w:r>
-    </w:p>
-    <w:p>
-      <w:pPr>
-        <w:rPr>
-          <w:rFonts w:ascii="Bookerly" w:hAnsi="Bookerly" w:cs="Bookerly"/>
-          <w:color w:val="3D3C40"/>
-          <w:shd w:val="clear" w:color="auto" w:fill="FFFFFF"/>
-        </w:rPr>
-      </w:pPr>
-      <w:r>
-        <w:rPr>
-          <w:rFonts w:ascii="Bookerly" w:hAnsi="Bookerly" w:cs="Bookerly"/>
-          <w:color w:val="3D3C40"/>
-          <w:shd w:val="clear" w:color="auto" w:fill="FFFFFF"/>
-        </w:rPr>
-        <w:tab/>
-        <w:t>“Thank you,”</w:t>
-      </w:r>
-    </w:p>
-    <w:p>
-      <w:pPr>
-        <w:rPr>
-          <w:rFonts w:ascii="Bookerly" w:hAnsi="Bookerly" w:cs="Bookerly"/>
-          <w:color w:val="3D3C40"/>
-          <w:shd w:val="clear" w:color="auto" w:fill="FFFFFF"/>
-        </w:rPr>
-      </w:pPr>
-      <w:r>
-        <w:rPr>
-          <w:rFonts w:ascii="Bookerly" w:hAnsi="Bookerly" w:cs="Bookerly"/>
-          <w:color w:val="3D3C40"/>
-          <w:shd w:val="clear" w:color="auto" w:fill="FFFFFF"/>
-        </w:rPr>
-        <w:tab/>
-        <w:t>Narrator smiles. “No problem. So which portal shall you be taking?”</w:t>
       </w:r>
     </w:p>
     <w:p>
@@ -1000,8 +980,19 @@
           <w:color w:val="3D3C40"/>
           <w:shd w:val="clear" w:color="auto" w:fill="FFFFFF"/>
         </w:rPr>
-        <w:t>--Go back to your room</w:t>
-      </w:r>
+        <w:t>--</w:t>
+      </w:r>
+      <w:r>
+        <w:rPr>
+          <w:rFonts w:ascii="Bookerly" w:hAnsi="Bookerly" w:cs="Bookerly"/>
+          <w:b/>
+          <w:color w:val="3D3C40"/>
+          <w:shd w:val="clear" w:color="auto" w:fill="FFFFFF"/>
+        </w:rPr>
+        <w:t>Go to the bar</w:t>
+      </w:r>
+      <w:bookmarkStart w:id="0" w:name="_GoBack"/>
+      <w:bookmarkEnd w:id="0"/>
     </w:p>
     <w:p>
       <w:pPr>
@@ -1069,18 +1060,7 @@
           <w:color w:val="3D3C40"/>
           <w:shd w:val="clear" w:color="auto" w:fill="FFFFFF"/>
         </w:rPr>
-        <w:t>--</w:t>
-      </w:r>
-      <w:bookmarkStart w:id="0" w:name="_GoBack"/>
-      <w:bookmarkEnd w:id="0"/>
-      <w:r>
-        <w:rPr>
-          <w:rFonts w:ascii="Bookerly" w:hAnsi="Bookerly" w:cs="Bookerly"/>
-          <w:b/>
-          <w:color w:val="3D3C40"/>
-          <w:shd w:val="clear" w:color="auto" w:fill="FFFFFF"/>
-        </w:rPr>
-        <w:t>D</w:t>
+        <w:t>--D</w:t>
       </w:r>
       <w:r>
         <w:rPr>

</xml_diff>

<commit_message>
meeting up with zillia and some messing around with the intro
</commit_message>
<xml_diff>
--- a/Introduction.docx
+++ b/Introduction.docx
@@ -670,412 +670,472 @@
           <w:color w:val="3D3C40"/>
           <w:shd w:val="clear" w:color="auto" w:fill="FFFFFF"/>
         </w:rPr>
-        <w:t xml:space="preserve"> her left hand</w:t>
-      </w:r>
+        <w:t xml:space="preserve"> her left hand spawning a portal to the </w:t>
+      </w:r>
+      <w:r>
+        <w:rPr>
+          <w:rFonts w:ascii="Bookerly" w:hAnsi="Bookerly" w:cs="Bookerly"/>
+          <w:color w:val="3D3C40"/>
+          <w:shd w:val="clear" w:color="auto" w:fill="FFFFFF"/>
+        </w:rPr>
+        <w:t>right</w:t>
+      </w:r>
+      <w:r>
+        <w:rPr>
+          <w:rFonts w:ascii="Bookerly" w:hAnsi="Bookerly" w:cs="Bookerly"/>
+          <w:color w:val="3D3C40"/>
+          <w:shd w:val="clear" w:color="auto" w:fill="FFFFFF"/>
+        </w:rPr>
+        <w:t xml:space="preserve"> of you. “You </w:t>
+      </w:r>
+      <w:r>
+        <w:rPr>
+          <w:rFonts w:ascii="Bookerly" w:hAnsi="Bookerly" w:cs="Bookerly"/>
+          <w:color w:val="3D3C40"/>
+          <w:shd w:val="clear" w:color="auto" w:fill="FFFFFF"/>
+        </w:rPr>
+        <w:t>can choose to enter a new world, if you wish. These two portals will be able to take you to magical worlds filled with magical creatures and amazing adventures</w:t>
+      </w:r>
+      <w:r>
+        <w:rPr>
+          <w:rFonts w:ascii="Bookerly" w:hAnsi="Bookerly" w:cs="Bookerly"/>
+          <w:color w:val="3D3C40"/>
+          <w:shd w:val="clear" w:color="auto" w:fill="FFFFFF"/>
+        </w:rPr>
+        <w:t xml:space="preserve">,” She waved her right hand this time, creating a similar portal to the </w:t>
+      </w:r>
+      <w:r>
+        <w:rPr>
+          <w:rFonts w:ascii="Bookerly" w:hAnsi="Bookerly" w:cs="Bookerly"/>
+          <w:color w:val="3D3C40"/>
+          <w:shd w:val="clear" w:color="auto" w:fill="FFFFFF"/>
+        </w:rPr>
+        <w:t>left</w:t>
+      </w:r>
+      <w:r>
+        <w:rPr>
+          <w:rFonts w:ascii="Bookerly" w:hAnsi="Bookerly" w:cs="Bookerly"/>
+          <w:color w:val="3D3C40"/>
+          <w:shd w:val="clear" w:color="auto" w:fill="FFFFFF"/>
+        </w:rPr>
+        <w:t xml:space="preserve"> of you. </w:t>
+      </w:r>
+    </w:p>
+    <w:p>
+      <w:pPr>
+        <w:rPr>
+          <w:rFonts w:ascii="Bookerly" w:hAnsi="Bookerly" w:cs="Bookerly"/>
+          <w:color w:val="3D3C40"/>
+          <w:shd w:val="clear" w:color="auto" w:fill="FFFFFF"/>
+        </w:rPr>
+      </w:pPr>
+      <w:r>
+        <w:rPr>
+          <w:rFonts w:ascii="Bookerly" w:hAnsi="Bookerly" w:cs="Bookerly"/>
+          <w:color w:val="3D3C40"/>
+          <w:shd w:val="clear" w:color="auto" w:fill="FFFFFF"/>
+        </w:rPr>
+        <w:tab/>
+        <w:t>Yo</w:t>
+      </w:r>
+      <w:r>
+        <w:rPr>
+          <w:rFonts w:ascii="Bookerly" w:hAnsi="Bookerly" w:cs="Bookerly"/>
+          <w:color w:val="3D3C40"/>
+          <w:shd w:val="clear" w:color="auto" w:fill="FFFFFF"/>
+        </w:rPr>
+        <w:t>u look at the portal to the right</w:t>
+      </w:r>
+      <w:r>
+        <w:rPr>
+          <w:rFonts w:ascii="Bookerly" w:hAnsi="Bookerly" w:cs="Bookerly"/>
+          <w:color w:val="3D3C40"/>
+          <w:shd w:val="clear" w:color="auto" w:fill="FFFFFF"/>
+        </w:rPr>
+        <w:t xml:space="preserve"> of you. It allowed you to see what was on the other side of it. </w:t>
+      </w:r>
+    </w:p>
+    <w:p>
+      <w:pPr>
+        <w:rPr>
+          <w:rFonts w:ascii="Bookerly" w:hAnsi="Bookerly" w:cs="Bookerly"/>
+          <w:color w:val="3D3C40"/>
+          <w:shd w:val="clear" w:color="auto" w:fill="FFFFFF"/>
+        </w:rPr>
+      </w:pPr>
+      <w:r>
+        <w:rPr>
+          <w:rFonts w:ascii="Bookerly" w:hAnsi="Bookerly" w:cs="Bookerly"/>
+          <w:color w:val="3D3C40"/>
+          <w:shd w:val="clear" w:color="auto" w:fill="FFFFFF"/>
+        </w:rPr>
+        <w:tab/>
+        <w:t xml:space="preserve">A neat dirt path leads away from the portal and alongside the path stands a row of lush emerald trees. A breeze travels through the trees causing them to sway away from the direction of the wind. You can hear the soft baaing of sheep, yet you can’t see them. Not yet anyways. Soon, a flock of sheep emerged from the </w:t>
+      </w:r>
+      <w:r>
+        <w:rPr>
+          <w:rFonts w:ascii="Bookerly" w:hAnsi="Bookerly" w:cs="Bookerly"/>
+          <w:color w:val="3D3C40"/>
+          <w:shd w:val="clear" w:color="auto" w:fill="FFFFFF"/>
+        </w:rPr>
+        <w:t xml:space="preserve">trees on the right side of the dirt path. They begin trotting across the pathway. Suddenly, a dragon roar breaks the tranquil environment of the fantasy forest. The sheep scatter, but it was too late for one of them. The dragon swoops in and carries off the sheep back to its lair. Wherever that might be.  </w:t>
+      </w:r>
+    </w:p>
+    <w:p>
+      <w:pPr>
+        <w:rPr>
+          <w:rFonts w:ascii="Bookerly" w:hAnsi="Bookerly" w:cs="Bookerly"/>
+          <w:color w:val="3D3C40"/>
+          <w:shd w:val="clear" w:color="auto" w:fill="FFFFFF"/>
+        </w:rPr>
+      </w:pPr>
+      <w:r>
+        <w:rPr>
+          <w:rFonts w:ascii="Bookerly" w:hAnsi="Bookerly" w:cs="Bookerly"/>
+          <w:color w:val="3D3C40"/>
+          <w:shd w:val="clear" w:color="auto" w:fill="FFFFFF"/>
+        </w:rPr>
+        <w:tab/>
+        <w:t>Your body tenses up and you take a deep breath. “Does that happen often?”</w:t>
+      </w:r>
+    </w:p>
+    <w:p>
+      <w:pPr>
+        <w:rPr>
+          <w:rFonts w:ascii="Bookerly" w:hAnsi="Bookerly" w:cs="Bookerly"/>
+          <w:color w:val="3D3C40"/>
+          <w:shd w:val="clear" w:color="auto" w:fill="FFFFFF"/>
+        </w:rPr>
+      </w:pPr>
+      <w:r>
+        <w:rPr>
+          <w:rFonts w:ascii="Bookerly" w:hAnsi="Bookerly" w:cs="Bookerly"/>
+          <w:color w:val="3D3C40"/>
+          <w:shd w:val="clear" w:color="auto" w:fill="FFFFFF"/>
+        </w:rPr>
+        <w:tab/>
+        <w:t xml:space="preserve">Narrator places her chin in her hand. “Yup, dragons love sheep. But don’t worry, they rarely make off with humans. And if they do, you can always fight them off.” She grins at you. </w:t>
+      </w:r>
+    </w:p>
+    <w:p>
+      <w:pPr>
+        <w:rPr>
+          <w:rFonts w:ascii="Bookerly" w:hAnsi="Bookerly" w:cs="Bookerly"/>
+          <w:color w:val="3D3C40"/>
+          <w:shd w:val="clear" w:color="auto" w:fill="FFFFFF"/>
+        </w:rPr>
+      </w:pPr>
+      <w:r>
+        <w:rPr>
+          <w:rFonts w:ascii="Bookerly" w:hAnsi="Bookerly" w:cs="Bookerly"/>
+          <w:color w:val="3D3C40"/>
+          <w:shd w:val="clear" w:color="auto" w:fill="FFFFFF"/>
+        </w:rPr>
+        <w:tab/>
+        <w:t xml:space="preserve">You turn to look inside the portal on your left. </w:t>
+      </w:r>
+      <w:r>
+        <w:rPr>
+          <w:rFonts w:ascii="Bookerly" w:hAnsi="Bookerly" w:cs="Bookerly"/>
+          <w:color w:val="3D3C40"/>
+          <w:shd w:val="clear" w:color="auto" w:fill="FFFFFF"/>
+        </w:rPr>
+        <w:t xml:space="preserve">A boisterous </w:t>
+      </w:r>
+      <w:r>
+        <w:rPr>
+          <w:rFonts w:ascii="Bookerly" w:hAnsi="Bookerly" w:cs="Bookerly"/>
+          <w:color w:val="3D3C40"/>
+          <w:shd w:val="clear" w:color="auto" w:fill="FFFFFF"/>
+        </w:rPr>
+        <w:t>tavern</w:t>
+      </w:r>
+      <w:r>
+        <w:rPr>
+          <w:rFonts w:ascii="Bookerly" w:hAnsi="Bookerly" w:cs="Bookerly"/>
+          <w:color w:val="3D3C40"/>
+          <w:shd w:val="clear" w:color="auto" w:fill="FFFFFF"/>
+        </w:rPr>
+        <w:t xml:space="preserve"> animates in front of you. All the people have happy smiles and are enjoying themselves in various activities such as gambling, partying, and drinking. Waitresses maneuvering around the drunk and serving more liquor. Some were dress in armor, others look like travelers. You spot a pinned large board and many people crowding around it shouting to the </w:t>
+      </w:r>
+      <w:r>
+        <w:rPr>
+          <w:rFonts w:ascii="Bookerly" w:hAnsi="Bookerly" w:cs="Bookerly"/>
+          <w:color w:val="3D3C40"/>
+          <w:shd w:val="clear" w:color="auto" w:fill="FFFFFF"/>
+        </w:rPr>
+        <w:t>tavern keeper</w:t>
+      </w:r>
+      <w:r>
+        <w:rPr>
+          <w:rFonts w:ascii="Bookerly" w:hAnsi="Bookerly" w:cs="Bookerly"/>
+          <w:color w:val="3D3C40"/>
+          <w:shd w:val="clear" w:color="auto" w:fill="FFFFFF"/>
+        </w:rPr>
+        <w:t xml:space="preserve"> and pointing at one of the listings.</w:t>
+      </w:r>
+      <w:r>
+        <w:rPr>
+          <w:rFonts w:ascii="Bookerly" w:hAnsi="Bookerly" w:cs="Bookerly"/>
+          <w:color w:val="3D3C40"/>
+          <w:shd w:val="clear" w:color="auto" w:fill="FFFFFF"/>
+        </w:rPr>
+        <w:t xml:space="preserve"> </w:t>
+      </w:r>
+    </w:p>
+    <w:p>
+      <w:pPr>
+        <w:rPr>
+          <w:rFonts w:ascii="Bookerly" w:hAnsi="Bookerly" w:cs="Bookerly"/>
+          <w:color w:val="3D3C40"/>
+          <w:shd w:val="clear" w:color="auto" w:fill="FFFFFF"/>
+        </w:rPr>
+      </w:pPr>
+      <w:r>
+        <w:rPr>
+          <w:rFonts w:ascii="Bookerly" w:hAnsi="Bookerly" w:cs="Bookerly"/>
+          <w:color w:val="3D3C40"/>
+          <w:shd w:val="clear" w:color="auto" w:fill="FFFFFF"/>
+        </w:rPr>
+        <w:tab/>
+      </w:r>
+      <w:r>
+        <w:rPr>
+          <w:rFonts w:ascii="Bookerly" w:hAnsi="Bookerly" w:cs="Bookerly"/>
+          <w:color w:val="3D3C40"/>
+          <w:shd w:val="clear" w:color="auto" w:fill="FFFFFF"/>
+        </w:rPr>
+        <w:t>You glance back at the right portal. If you were to go through it, you would be pretty defenceless against the terrors in that forest. Dragons especially unnerve you. The thought of battling one would be interesting though.</w:t>
+      </w:r>
+    </w:p>
+    <w:p>
+      <w:pPr>
+        <w:rPr>
+          <w:rFonts w:ascii="Bookerly" w:hAnsi="Bookerly" w:cs="Bookerly"/>
+          <w:color w:val="3D3C40"/>
+          <w:shd w:val="clear" w:color="auto" w:fill="FFFFFF"/>
+        </w:rPr>
+      </w:pPr>
+      <w:r>
+        <w:rPr>
+          <w:rFonts w:ascii="Bookerly" w:hAnsi="Bookerly" w:cs="Bookerly"/>
+          <w:color w:val="3D3C40"/>
+          <w:shd w:val="clear" w:color="auto" w:fill="FFFFFF"/>
+        </w:rPr>
+        <w:tab/>
+      </w:r>
+      <w:r>
+        <w:rPr>
+          <w:rFonts w:ascii="Bookerly" w:hAnsi="Bookerly" w:cs="Bookerly"/>
+          <w:color w:val="3D3C40"/>
+          <w:shd w:val="clear" w:color="auto" w:fill="FFFFFF"/>
+        </w:rPr>
+        <w:t>“Don’t worry</w:t>
+      </w:r>
+      <w:r>
+        <w:rPr>
+          <w:rFonts w:ascii="Bookerly" w:hAnsi="Bookerly" w:cs="Bookerly"/>
+          <w:color w:val="3D3C40"/>
+          <w:shd w:val="clear" w:color="auto" w:fill="FFFFFF"/>
+        </w:rPr>
+        <w:t>,</w:t>
+      </w:r>
+      <w:r>
+        <w:rPr>
+          <w:rFonts w:ascii="Bookerly" w:hAnsi="Bookerly" w:cs="Bookerly"/>
+          <w:color w:val="3D3C40"/>
+          <w:shd w:val="clear" w:color="auto" w:fill="FFFFFF"/>
+        </w:rPr>
+        <w:t xml:space="preserve"> you’ll get items to help start yourself on your new life,</w:t>
+      </w:r>
+      <w:r>
+        <w:rPr>
+          <w:rFonts w:ascii="Bookerly" w:hAnsi="Bookerly" w:cs="Bookerly"/>
+          <w:color w:val="3D3C40"/>
+          <w:shd w:val="clear" w:color="auto" w:fill="FFFFFF"/>
+        </w:rPr>
+        <w:t>” Narrator replied</w:t>
+      </w:r>
+      <w:r>
+        <w:rPr>
+          <w:rFonts w:ascii="Bookerly" w:hAnsi="Bookerly" w:cs="Bookerly"/>
+          <w:color w:val="3D3C40"/>
+          <w:shd w:val="clear" w:color="auto" w:fill="FFFFFF"/>
+        </w:rPr>
+        <w:t xml:space="preserve"> as if she heard your thoughts. </w:t>
+      </w:r>
+      <w:r>
+        <w:rPr>
+          <w:rFonts w:ascii="Bookerly" w:hAnsi="Bookerly" w:cs="Bookerly"/>
+          <w:color w:val="3D3C40"/>
+          <w:shd w:val="clear" w:color="auto" w:fill="FFFFFF"/>
+        </w:rPr>
+        <w:t>“I can read your mind. I’m synced up to you.”</w:t>
+      </w:r>
+    </w:p>
+    <w:p>
+      <w:pPr>
+        <w:rPr>
+          <w:rFonts w:ascii="Bookerly" w:hAnsi="Bookerly" w:cs="Bookerly"/>
+          <w:color w:val="3D3C40"/>
+          <w:shd w:val="clear" w:color="auto" w:fill="FFFFFF"/>
+        </w:rPr>
+      </w:pPr>
+      <w:r>
+        <w:rPr>
+          <w:rFonts w:ascii="Bookerly" w:hAnsi="Bookerly" w:cs="Bookerly"/>
+          <w:color w:val="3D3C40"/>
+          <w:shd w:val="clear" w:color="auto" w:fill="FFFFFF"/>
+        </w:rPr>
+        <w:tab/>
+        <w:t xml:space="preserve">You pause. </w:t>
+      </w:r>
+    </w:p>
+    <w:p>
+      <w:pPr>
+        <w:rPr>
+          <w:rFonts w:ascii="Bookerly" w:hAnsi="Bookerly" w:cs="Bookerly"/>
+          <w:color w:val="3D3C40"/>
+          <w:shd w:val="clear" w:color="auto" w:fill="FFFFFF"/>
+        </w:rPr>
+      </w:pPr>
+      <w:r>
+        <w:rPr>
+          <w:rFonts w:ascii="Bookerly" w:hAnsi="Bookerly" w:cs="Bookerly"/>
+          <w:color w:val="3D3C40"/>
+          <w:shd w:val="clear" w:color="auto" w:fill="FFFFFF"/>
+        </w:rPr>
+        <w:tab/>
+        <w:t>“Wait. What do you mean synced up?”</w:t>
+      </w:r>
+    </w:p>
+    <w:p>
+      <w:pPr>
+        <w:rPr>
+          <w:rFonts w:ascii="Bookerly" w:hAnsi="Bookerly" w:cs="Bookerly"/>
+          <w:color w:val="3D3C40"/>
+          <w:shd w:val="clear" w:color="auto" w:fill="FFFFFF"/>
+        </w:rPr>
+      </w:pPr>
+      <w:r>
+        <w:rPr>
+          <w:rFonts w:ascii="Bookerly" w:hAnsi="Bookerly" w:cs="Bookerly"/>
+          <w:color w:val="3D3C40"/>
+          <w:shd w:val="clear" w:color="auto" w:fill="FFFFFF"/>
+        </w:rPr>
+        <w:tab/>
+        <w:t>“I am the narrator. One assigned to you to monitor your journey. It’s a requirement that we are synced up by thoughts. Once you decide on a portal, I will be within your mind. I’ll see what you see, and be able to hear what you hear. You’ll be able to hear me talk to you as if I was your thoughts.”</w:t>
+      </w:r>
+    </w:p>
+    <w:p>
+      <w:pPr>
+        <w:rPr>
+          <w:rFonts w:ascii="Bookerly" w:hAnsi="Bookerly" w:cs="Bookerly"/>
+          <w:color w:val="3D3C40"/>
+          <w:shd w:val="clear" w:color="auto" w:fill="FFFFFF"/>
+        </w:rPr>
+      </w:pPr>
+      <w:r>
+        <w:rPr>
+          <w:rFonts w:ascii="Bookerly" w:hAnsi="Bookerly" w:cs="Bookerly"/>
+          <w:color w:val="3D3C40"/>
+          <w:shd w:val="clear" w:color="auto" w:fill="FFFFFF"/>
+        </w:rPr>
+        <w:lastRenderedPageBreak/>
+        <w:tab/>
+        <w:t xml:space="preserve">A large frown stretches across your face. </w:t>
+      </w:r>
+    </w:p>
+    <w:p>
+      <w:pPr>
+        <w:rPr>
+          <w:rFonts w:ascii="Bookerly" w:hAnsi="Bookerly" w:cs="Bookerly"/>
+          <w:color w:val="3D3C40"/>
+          <w:shd w:val="clear" w:color="auto" w:fill="FFFFFF"/>
+        </w:rPr>
+      </w:pPr>
+      <w:r>
+        <w:rPr>
+          <w:rFonts w:ascii="Bookerly" w:hAnsi="Bookerly" w:cs="Bookerly"/>
+          <w:color w:val="3D3C40"/>
+          <w:shd w:val="clear" w:color="auto" w:fill="FFFFFF"/>
+        </w:rPr>
+        <w:tab/>
+        <w:t>“You’ll get used to it, not to worry,”</w:t>
+      </w:r>
+    </w:p>
+    <w:p>
+      <w:pPr>
+        <w:rPr>
+          <w:rFonts w:ascii="Bookerly" w:hAnsi="Bookerly" w:cs="Bookerly"/>
+          <w:color w:val="3D3C40"/>
+          <w:shd w:val="clear" w:color="auto" w:fill="FFFFFF"/>
+        </w:rPr>
+      </w:pPr>
+      <w:r>
+        <w:rPr>
+          <w:rFonts w:ascii="Bookerly" w:hAnsi="Bookerly" w:cs="Bookerly"/>
+          <w:color w:val="3D3C40"/>
+          <w:shd w:val="clear" w:color="auto" w:fill="FFFFFF"/>
+        </w:rPr>
+        <w:tab/>
+        <w:t xml:space="preserve">“Easy for you to say, you’re not the one that feels invaded,” you mumble under your breath. </w:t>
+      </w:r>
+    </w:p>
+    <w:p>
+      <w:pPr>
+        <w:rPr>
+          <w:rFonts w:ascii="Bookerly" w:hAnsi="Bookerly" w:cs="Bookerly"/>
+          <w:color w:val="3D3C40"/>
+          <w:shd w:val="clear" w:color="auto" w:fill="FFFFFF"/>
+        </w:rPr>
+      </w:pPr>
+      <w:r>
+        <w:rPr>
+          <w:rFonts w:ascii="Bookerly" w:hAnsi="Bookerly" w:cs="Bookerly"/>
+          <w:color w:val="3D3C40"/>
+          <w:shd w:val="clear" w:color="auto" w:fill="FFFFFF"/>
+        </w:rPr>
+        <w:tab/>
+        <w:t>“Have you decided on your portal yet?”</w:t>
+      </w:r>
+    </w:p>
+    <w:p>
+      <w:pPr>
+        <w:pStyle w:val="ListParagraph"/>
+        <w:jc w:val="center"/>
+        <w:rPr>
+          <w:rFonts w:ascii="Bookerly" w:hAnsi="Bookerly" w:cs="Bookerly"/>
+          <w:b/>
+          <w:color w:val="3D3C40"/>
+          <w:shd w:val="clear" w:color="auto" w:fill="FFFFFF"/>
+        </w:rPr>
+      </w:pPr>
       <w:bookmarkStart w:id="0" w:name="_GoBack"/>
       <w:bookmarkEnd w:id="0"/>
       <w:r>
         <w:rPr>
           <w:rFonts w:ascii="Bookerly" w:hAnsi="Bookerly" w:cs="Bookerly"/>
-          <w:color w:val="3D3C40"/>
-          <w:shd w:val="clear" w:color="auto" w:fill="FFFFFF"/>
-        </w:rPr>
-        <w:t xml:space="preserve"> spawning a portal to the </w:t>
-      </w:r>
-      <w:r>
-        <w:rPr>
-          <w:rFonts w:ascii="Bookerly" w:hAnsi="Bookerly" w:cs="Bookerly"/>
-          <w:color w:val="3D3C40"/>
-          <w:shd w:val="clear" w:color="auto" w:fill="FFFFFF"/>
-        </w:rPr>
-        <w:t>right</w:t>
-      </w:r>
-      <w:r>
-        <w:rPr>
-          <w:rFonts w:ascii="Bookerly" w:hAnsi="Bookerly" w:cs="Bookerly"/>
-          <w:color w:val="3D3C40"/>
-          <w:shd w:val="clear" w:color="auto" w:fill="FFFFFF"/>
-        </w:rPr>
-        <w:t xml:space="preserve"> of you. “You </w:t>
-      </w:r>
-      <w:r>
-        <w:rPr>
-          <w:rFonts w:ascii="Bookerly" w:hAnsi="Bookerly" w:cs="Bookerly"/>
-          <w:color w:val="3D3C40"/>
-          <w:shd w:val="clear" w:color="auto" w:fill="FFFFFF"/>
-        </w:rPr>
-        <w:t>can choose to enter a new world, if you wish. These two portals will be able to take you to magical worlds filled with magical creatures and amazing adventures</w:t>
-      </w:r>
-      <w:r>
-        <w:rPr>
-          <w:rFonts w:ascii="Bookerly" w:hAnsi="Bookerly" w:cs="Bookerly"/>
-          <w:color w:val="3D3C40"/>
-          <w:shd w:val="clear" w:color="auto" w:fill="FFFFFF"/>
-        </w:rPr>
-        <w:t xml:space="preserve">,” She waved her right hand this time, creating a similar portal to the </w:t>
-      </w:r>
-      <w:r>
-        <w:rPr>
-          <w:rFonts w:ascii="Bookerly" w:hAnsi="Bookerly" w:cs="Bookerly"/>
-          <w:color w:val="3D3C40"/>
-          <w:shd w:val="clear" w:color="auto" w:fill="FFFFFF"/>
-        </w:rPr>
-        <w:t>left</w:t>
-      </w:r>
-      <w:r>
-        <w:rPr>
-          <w:rFonts w:ascii="Bookerly" w:hAnsi="Bookerly" w:cs="Bookerly"/>
-          <w:color w:val="3D3C40"/>
-          <w:shd w:val="clear" w:color="auto" w:fill="FFFFFF"/>
-        </w:rPr>
-        <w:t xml:space="preserve"> of you. </w:t>
-      </w:r>
-    </w:p>
-    <w:p>
-      <w:pPr>
-        <w:rPr>
-          <w:rFonts w:ascii="Bookerly" w:hAnsi="Bookerly" w:cs="Bookerly"/>
-          <w:color w:val="3D3C40"/>
-          <w:shd w:val="clear" w:color="auto" w:fill="FFFFFF"/>
-        </w:rPr>
-      </w:pPr>
-      <w:r>
-        <w:rPr>
-          <w:rFonts w:ascii="Bookerly" w:hAnsi="Bookerly" w:cs="Bookerly"/>
-          <w:color w:val="3D3C40"/>
-          <w:shd w:val="clear" w:color="auto" w:fill="FFFFFF"/>
-        </w:rPr>
-        <w:tab/>
-        <w:t>Yo</w:t>
-      </w:r>
-      <w:r>
-        <w:rPr>
-          <w:rFonts w:ascii="Bookerly" w:hAnsi="Bookerly" w:cs="Bookerly"/>
-          <w:color w:val="3D3C40"/>
-          <w:shd w:val="clear" w:color="auto" w:fill="FFFFFF"/>
-        </w:rPr>
-        <w:t>u look at the portal to the right</w:t>
-      </w:r>
-      <w:r>
-        <w:rPr>
-          <w:rFonts w:ascii="Bookerly" w:hAnsi="Bookerly" w:cs="Bookerly"/>
-          <w:color w:val="3D3C40"/>
-          <w:shd w:val="clear" w:color="auto" w:fill="FFFFFF"/>
-        </w:rPr>
-        <w:t xml:space="preserve"> of you. It allowed you to see what was on the other side of it. </w:t>
-      </w:r>
-    </w:p>
-    <w:p>
-      <w:pPr>
-        <w:rPr>
-          <w:rFonts w:ascii="Bookerly" w:hAnsi="Bookerly" w:cs="Bookerly"/>
-          <w:color w:val="3D3C40"/>
-          <w:shd w:val="clear" w:color="auto" w:fill="FFFFFF"/>
-        </w:rPr>
-      </w:pPr>
-      <w:r>
-        <w:rPr>
-          <w:rFonts w:ascii="Bookerly" w:hAnsi="Bookerly" w:cs="Bookerly"/>
-          <w:color w:val="3D3C40"/>
-          <w:shd w:val="clear" w:color="auto" w:fill="FFFFFF"/>
-        </w:rPr>
-        <w:tab/>
-        <w:t xml:space="preserve">A neat dirt path leads away from the portal and alongside the path stands a row of lush emerald trees. A breeze travels through the trees causing them to sway away from the direction of the wind. You can hear the soft baaing of sheep, yet you can’t see them. Not yet anyways. Soon, a flock of sheep emerged from the </w:t>
-      </w:r>
-      <w:r>
-        <w:rPr>
-          <w:rFonts w:ascii="Bookerly" w:hAnsi="Bookerly" w:cs="Bookerly"/>
-          <w:color w:val="3D3C40"/>
-          <w:shd w:val="clear" w:color="auto" w:fill="FFFFFF"/>
-        </w:rPr>
-        <w:t xml:space="preserve">trees on the right side of the dirt path. They begin trotting across the pathway. Suddenly, a dragon roar breaks the tranquil environment of the fantasy forest. The sheep scatter, but it was too late for one of them. The dragon swoops in and carries off the sheep back to its lair. Wherever that might be.  </w:t>
-      </w:r>
-    </w:p>
-    <w:p>
-      <w:pPr>
-        <w:rPr>
-          <w:rFonts w:ascii="Bookerly" w:hAnsi="Bookerly" w:cs="Bookerly"/>
-          <w:color w:val="3D3C40"/>
-          <w:shd w:val="clear" w:color="auto" w:fill="FFFFFF"/>
-        </w:rPr>
-      </w:pPr>
-      <w:r>
-        <w:rPr>
-          <w:rFonts w:ascii="Bookerly" w:hAnsi="Bookerly" w:cs="Bookerly"/>
-          <w:color w:val="3D3C40"/>
-          <w:shd w:val="clear" w:color="auto" w:fill="FFFFFF"/>
-        </w:rPr>
-        <w:tab/>
-        <w:t>Your body tenses up and you take a deep breath. “Does that happen often?”</w:t>
-      </w:r>
-    </w:p>
-    <w:p>
-      <w:pPr>
-        <w:rPr>
-          <w:rFonts w:ascii="Bookerly" w:hAnsi="Bookerly" w:cs="Bookerly"/>
-          <w:color w:val="3D3C40"/>
-          <w:shd w:val="clear" w:color="auto" w:fill="FFFFFF"/>
-        </w:rPr>
-      </w:pPr>
-      <w:r>
-        <w:rPr>
-          <w:rFonts w:ascii="Bookerly" w:hAnsi="Bookerly" w:cs="Bookerly"/>
-          <w:color w:val="3D3C40"/>
-          <w:shd w:val="clear" w:color="auto" w:fill="FFFFFF"/>
-        </w:rPr>
-        <w:tab/>
-        <w:t xml:space="preserve">Narrator places her chin in her hand. “Yup, dragons love sheep. But don’t worry, they rarely make off with humans. And if they do, you can always fight them off.” She grins at you. </w:t>
-      </w:r>
-    </w:p>
-    <w:p>
-      <w:pPr>
-        <w:rPr>
-          <w:rFonts w:ascii="Bookerly" w:hAnsi="Bookerly" w:cs="Bookerly"/>
-          <w:color w:val="3D3C40"/>
-          <w:shd w:val="clear" w:color="auto" w:fill="FFFFFF"/>
-        </w:rPr>
-      </w:pPr>
-      <w:r>
-        <w:rPr>
-          <w:rFonts w:ascii="Bookerly" w:hAnsi="Bookerly" w:cs="Bookerly"/>
-          <w:color w:val="3D3C40"/>
-          <w:shd w:val="clear" w:color="auto" w:fill="FFFFFF"/>
-        </w:rPr>
-        <w:tab/>
-        <w:t xml:space="preserve">You turn to look inside the portal on your left. </w:t>
-      </w:r>
-      <w:r>
-        <w:rPr>
-          <w:rFonts w:ascii="Bookerly" w:hAnsi="Bookerly" w:cs="Bookerly"/>
-          <w:color w:val="3D3C40"/>
-          <w:shd w:val="clear" w:color="auto" w:fill="FFFFFF"/>
-        </w:rPr>
-        <w:t>A boisterous bar animates in front of you. All the people have happy smiles and are enjoying themselves in various activities such as gambling, partying, and drinking. Waitresses maneuvering around the drunk and serving more liquor. Some were dress in armor, others look like travelers. You spot a pinned large board and many people crowding around it shouting to the bartender and pointing at one of the listings.</w:t>
-      </w:r>
-      <w:r>
-        <w:rPr>
-          <w:rFonts w:ascii="Bookerly" w:hAnsi="Bookerly" w:cs="Bookerly"/>
-          <w:color w:val="3D3C40"/>
-          <w:shd w:val="clear" w:color="auto" w:fill="FFFFFF"/>
-        </w:rPr>
-        <w:t xml:space="preserve"> </w:t>
-      </w:r>
-    </w:p>
-    <w:p>
-      <w:pPr>
-        <w:rPr>
-          <w:rFonts w:ascii="Bookerly" w:hAnsi="Bookerly" w:cs="Bookerly"/>
-          <w:color w:val="3D3C40"/>
-          <w:shd w:val="clear" w:color="auto" w:fill="FFFFFF"/>
-        </w:rPr>
-      </w:pPr>
-      <w:r>
-        <w:rPr>
-          <w:rFonts w:ascii="Bookerly" w:hAnsi="Bookerly" w:cs="Bookerly"/>
-          <w:color w:val="3D3C40"/>
-          <w:shd w:val="clear" w:color="auto" w:fill="FFFFFF"/>
-        </w:rPr>
-        <w:tab/>
-      </w:r>
-      <w:r>
-        <w:rPr>
-          <w:rFonts w:ascii="Bookerly" w:hAnsi="Bookerly" w:cs="Bookerly"/>
-          <w:color w:val="3D3C40"/>
-          <w:shd w:val="clear" w:color="auto" w:fill="FFFFFF"/>
-        </w:rPr>
-        <w:t>You glance back at the right portal. If you were to go through it, you would be pretty defenceless against the terrors in that forest. Dragons especially unnerve you. The thought of battling one would be interesting though.</w:t>
-      </w:r>
-    </w:p>
-    <w:p>
-      <w:pPr>
-        <w:rPr>
-          <w:rFonts w:ascii="Bookerly" w:hAnsi="Bookerly" w:cs="Bookerly"/>
-          <w:color w:val="3D3C40"/>
-          <w:shd w:val="clear" w:color="auto" w:fill="FFFFFF"/>
-        </w:rPr>
-      </w:pPr>
-      <w:r>
-        <w:rPr>
-          <w:rFonts w:ascii="Bookerly" w:hAnsi="Bookerly" w:cs="Bookerly"/>
-          <w:color w:val="3D3C40"/>
-          <w:shd w:val="clear" w:color="auto" w:fill="FFFFFF"/>
-        </w:rPr>
-        <w:tab/>
-      </w:r>
-      <w:r>
-        <w:rPr>
-          <w:rFonts w:ascii="Bookerly" w:hAnsi="Bookerly" w:cs="Bookerly"/>
-          <w:color w:val="3D3C40"/>
-          <w:shd w:val="clear" w:color="auto" w:fill="FFFFFF"/>
-        </w:rPr>
-        <w:t>“Don’t worry</w:t>
-      </w:r>
-      <w:r>
-        <w:rPr>
-          <w:rFonts w:ascii="Bookerly" w:hAnsi="Bookerly" w:cs="Bookerly"/>
-          <w:color w:val="3D3C40"/>
-          <w:shd w:val="clear" w:color="auto" w:fill="FFFFFF"/>
-        </w:rPr>
-        <w:t>,</w:t>
-      </w:r>
-      <w:r>
-        <w:rPr>
-          <w:rFonts w:ascii="Bookerly" w:hAnsi="Bookerly" w:cs="Bookerly"/>
-          <w:color w:val="3D3C40"/>
-          <w:shd w:val="clear" w:color="auto" w:fill="FFFFFF"/>
-        </w:rPr>
-        <w:t xml:space="preserve"> you’ll get items to help start yourself on your new life,</w:t>
-      </w:r>
-      <w:r>
-        <w:rPr>
-          <w:rFonts w:ascii="Bookerly" w:hAnsi="Bookerly" w:cs="Bookerly"/>
-          <w:color w:val="3D3C40"/>
-          <w:shd w:val="clear" w:color="auto" w:fill="FFFFFF"/>
-        </w:rPr>
-        <w:t>” Narrator replied</w:t>
-      </w:r>
-      <w:r>
-        <w:rPr>
-          <w:rFonts w:ascii="Bookerly" w:hAnsi="Bookerly" w:cs="Bookerly"/>
-          <w:color w:val="3D3C40"/>
-          <w:shd w:val="clear" w:color="auto" w:fill="FFFFFF"/>
-        </w:rPr>
-        <w:t xml:space="preserve"> as if she heard your thoughts. </w:t>
-      </w:r>
-      <w:r>
-        <w:rPr>
-          <w:rFonts w:ascii="Bookerly" w:hAnsi="Bookerly" w:cs="Bookerly"/>
-          <w:color w:val="3D3C40"/>
-          <w:shd w:val="clear" w:color="auto" w:fill="FFFFFF"/>
-        </w:rPr>
-        <w:t>“I can read your mind. I’m synced up to you.”</w:t>
-      </w:r>
-    </w:p>
-    <w:p>
-      <w:pPr>
-        <w:rPr>
-          <w:rFonts w:ascii="Bookerly" w:hAnsi="Bookerly" w:cs="Bookerly"/>
-          <w:color w:val="3D3C40"/>
-          <w:shd w:val="clear" w:color="auto" w:fill="FFFFFF"/>
-        </w:rPr>
-      </w:pPr>
-      <w:r>
-        <w:rPr>
-          <w:rFonts w:ascii="Bookerly" w:hAnsi="Bookerly" w:cs="Bookerly"/>
-          <w:color w:val="3D3C40"/>
-          <w:shd w:val="clear" w:color="auto" w:fill="FFFFFF"/>
-        </w:rPr>
-        <w:tab/>
-        <w:t xml:space="preserve">You pause. </w:t>
-      </w:r>
-    </w:p>
-    <w:p>
-      <w:pPr>
-        <w:rPr>
-          <w:rFonts w:ascii="Bookerly" w:hAnsi="Bookerly" w:cs="Bookerly"/>
-          <w:color w:val="3D3C40"/>
-          <w:shd w:val="clear" w:color="auto" w:fill="FFFFFF"/>
-        </w:rPr>
-      </w:pPr>
-      <w:r>
-        <w:rPr>
-          <w:rFonts w:ascii="Bookerly" w:hAnsi="Bookerly" w:cs="Bookerly"/>
-          <w:color w:val="3D3C40"/>
-          <w:shd w:val="clear" w:color="auto" w:fill="FFFFFF"/>
-        </w:rPr>
-        <w:tab/>
-        <w:t>“Wait. What do you mean synced up?”</w:t>
-      </w:r>
-    </w:p>
-    <w:p>
-      <w:pPr>
-        <w:rPr>
-          <w:rFonts w:ascii="Bookerly" w:hAnsi="Bookerly" w:cs="Bookerly"/>
-          <w:color w:val="3D3C40"/>
-          <w:shd w:val="clear" w:color="auto" w:fill="FFFFFF"/>
-        </w:rPr>
-      </w:pPr>
-      <w:r>
-        <w:rPr>
-          <w:rFonts w:ascii="Bookerly" w:hAnsi="Bookerly" w:cs="Bookerly"/>
-          <w:color w:val="3D3C40"/>
-          <w:shd w:val="clear" w:color="auto" w:fill="FFFFFF"/>
-        </w:rPr>
-        <w:tab/>
-        <w:t>“I am the narrator. One assigned to you to monitor your journey. It’s a requirement that we are synced up by thoughts. Once you decide on a portal, I will be within your mind. I’ll see what you see, and be able to hear what you hear. You’ll be able to hear me talk to you as if I was your thoughts.”</w:t>
-      </w:r>
-    </w:p>
-    <w:p>
-      <w:pPr>
-        <w:rPr>
-          <w:rFonts w:ascii="Bookerly" w:hAnsi="Bookerly" w:cs="Bookerly"/>
-          <w:color w:val="3D3C40"/>
-          <w:shd w:val="clear" w:color="auto" w:fill="FFFFFF"/>
-        </w:rPr>
-      </w:pPr>
-      <w:r>
-        <w:rPr>
-          <w:rFonts w:ascii="Bookerly" w:hAnsi="Bookerly" w:cs="Bookerly"/>
-          <w:color w:val="3D3C40"/>
-          <w:shd w:val="clear" w:color="auto" w:fill="FFFFFF"/>
-        </w:rPr>
-        <w:lastRenderedPageBreak/>
-        <w:tab/>
-        <w:t xml:space="preserve">A large frown stretches across your face. </w:t>
-      </w:r>
-    </w:p>
-    <w:p>
-      <w:pPr>
-        <w:rPr>
-          <w:rFonts w:ascii="Bookerly" w:hAnsi="Bookerly" w:cs="Bookerly"/>
-          <w:color w:val="3D3C40"/>
-          <w:shd w:val="clear" w:color="auto" w:fill="FFFFFF"/>
-        </w:rPr>
-      </w:pPr>
-      <w:r>
-        <w:rPr>
-          <w:rFonts w:ascii="Bookerly" w:hAnsi="Bookerly" w:cs="Bookerly"/>
-          <w:color w:val="3D3C40"/>
-          <w:shd w:val="clear" w:color="auto" w:fill="FFFFFF"/>
-        </w:rPr>
-        <w:tab/>
-        <w:t>“You’ll get used to it, not to worry,”</w:t>
-      </w:r>
-    </w:p>
-    <w:p>
-      <w:pPr>
-        <w:rPr>
-          <w:rFonts w:ascii="Bookerly" w:hAnsi="Bookerly" w:cs="Bookerly"/>
-          <w:color w:val="3D3C40"/>
-          <w:shd w:val="clear" w:color="auto" w:fill="FFFFFF"/>
-        </w:rPr>
-      </w:pPr>
-      <w:r>
-        <w:rPr>
-          <w:rFonts w:ascii="Bookerly" w:hAnsi="Bookerly" w:cs="Bookerly"/>
-          <w:color w:val="3D3C40"/>
-          <w:shd w:val="clear" w:color="auto" w:fill="FFFFFF"/>
-        </w:rPr>
-        <w:tab/>
-        <w:t xml:space="preserve">“Easy for you to say, you’re not the one that feels invaded,” you mumble under your breath. </w:t>
-      </w:r>
-    </w:p>
-    <w:p>
-      <w:pPr>
-        <w:rPr>
-          <w:rFonts w:ascii="Bookerly" w:hAnsi="Bookerly" w:cs="Bookerly"/>
-          <w:color w:val="3D3C40"/>
-          <w:shd w:val="clear" w:color="auto" w:fill="FFFFFF"/>
-        </w:rPr>
-      </w:pPr>
-      <w:r>
-        <w:rPr>
-          <w:rFonts w:ascii="Bookerly" w:hAnsi="Bookerly" w:cs="Bookerly"/>
-          <w:color w:val="3D3C40"/>
-          <w:shd w:val="clear" w:color="auto" w:fill="FFFFFF"/>
-        </w:rPr>
-        <w:tab/>
-        <w:t>“Have you decided on your portal yet?”</w:t>
+          <w:b/>
+          <w:shd w:val="clear" w:color="auto" w:fill="FFFFFF"/>
+        </w:rPr>
+        <w:t>--</w:t>
+      </w:r>
+      <w:r>
+        <w:rPr>
+          <w:rFonts w:ascii="Bookerly" w:hAnsi="Bookerly" w:cs="Bookerly"/>
+          <w:b/>
+          <w:shd w:val="clear" w:color="auto" w:fill="FFFFFF"/>
+        </w:rPr>
+        <w:t xml:space="preserve">Go to the </w:t>
+      </w:r>
+      <w:r>
+        <w:rPr>
+          <w:rFonts w:ascii="Bookerly" w:hAnsi="Bookerly" w:cs="Bookerly"/>
+          <w:b/>
+          <w:shd w:val="clear" w:color="auto" w:fill="FFFFFF"/>
+        </w:rPr>
+        <w:t>tavern</w:t>
       </w:r>
     </w:p>
     <w:p>
@@ -1096,6 +1156,15 @@
           <w:color w:val="3D3C40"/>
           <w:shd w:val="clear" w:color="auto" w:fill="FFFFFF"/>
         </w:rPr>
+        <w:t xml:space="preserve"> </w:t>
+      </w:r>
+      <w:r>
+        <w:rPr>
+          <w:rFonts w:ascii="Bookerly" w:hAnsi="Bookerly" w:cs="Bookerly"/>
+          <w:b/>
+          <w:color w:val="3D3C40"/>
+          <w:shd w:val="clear" w:color="auto" w:fill="FFFFFF"/>
+        </w:rPr>
         <w:t>--</w:t>
       </w:r>
       <w:r>
@@ -1105,7 +1174,16 @@
           <w:color w:val="3D3C40"/>
           <w:shd w:val="clear" w:color="auto" w:fill="FFFFFF"/>
         </w:rPr>
-        <w:t>Go to the bar</w:t>
+        <w:t>E</w:t>
+      </w:r>
+      <w:r>
+        <w:rPr>
+          <w:rFonts w:ascii="Bookerly" w:hAnsi="Bookerly" w:cs="Bookerly"/>
+          <w:b/>
+          <w:color w:val="3D3C40"/>
+          <w:shd w:val="clear" w:color="auto" w:fill="FFFFFF"/>
+        </w:rPr>
+        <w:t>nter the fantasy forest</w:t>
       </w:r>
     </w:p>
     <w:p>
@@ -1126,7 +1204,7 @@
           <w:color w:val="3D3C40"/>
           <w:shd w:val="clear" w:color="auto" w:fill="FFFFFF"/>
         </w:rPr>
-        <w:t xml:space="preserve"> </w:t>
+        <w:t>--D</w:t>
       </w:r>
       <w:r>
         <w:rPr>
@@ -1135,25 +1213,13 @@
           <w:color w:val="3D3C40"/>
           <w:shd w:val="clear" w:color="auto" w:fill="FFFFFF"/>
         </w:rPr>
-        <w:t>--</w:t>
-      </w:r>
-      <w:r>
-        <w:rPr>
-          <w:rFonts w:ascii="Bookerly" w:hAnsi="Bookerly" w:cs="Bookerly"/>
-          <w:b/>
-          <w:color w:val="3D3C40"/>
-          <w:shd w:val="clear" w:color="auto" w:fill="FFFFFF"/>
-        </w:rPr>
-        <w:t>E</w:t>
-      </w:r>
-      <w:r>
-        <w:rPr>
-          <w:rFonts w:ascii="Bookerly" w:hAnsi="Bookerly" w:cs="Bookerly"/>
-          <w:b/>
-          <w:color w:val="3D3C40"/>
-          <w:shd w:val="clear" w:color="auto" w:fill="FFFFFF"/>
-        </w:rPr>
-        <w:t>nter the fantasy forest</w:t>
+        <w:t>o nothing</w:t>
+      </w:r>
+      <w:r>
+        <w:rPr>
+          <w:rFonts w:ascii="Bookerly" w:hAnsi="Bookerly" w:cs="Bookerly"/>
+        </w:rPr>
+        <w:tab/>
       </w:r>
     </w:p>
     <w:p>
@@ -1167,24 +1233,6 @@
           <w:shd w:val="clear" w:color="auto" w:fill="FFFFFF"/>
         </w:rPr>
       </w:pPr>
-      <w:r>
-        <w:rPr>
-          <w:rFonts w:ascii="Bookerly" w:hAnsi="Bookerly" w:cs="Bookerly"/>
-          <w:b/>
-          <w:color w:val="3D3C40"/>
-          <w:shd w:val="clear" w:color="auto" w:fill="FFFFFF"/>
-        </w:rPr>
-        <w:t>--D</w:t>
-      </w:r>
-      <w:r>
-        <w:rPr>
-          <w:rFonts w:ascii="Bookerly" w:hAnsi="Bookerly" w:cs="Bookerly"/>
-          <w:b/>
-          <w:color w:val="3D3C40"/>
-          <w:shd w:val="clear" w:color="auto" w:fill="FFFFFF"/>
-        </w:rPr>
-        <w:t>o nothing</w:t>
-      </w:r>
     </w:p>
     <w:sectPr>
       <w:pgSz w:w="12240" w:h="15840"/>
@@ -1758,6 +1806,29 @@
       <w:contextualSpacing/>
     </w:pPr>
   </w:style>
+  <w:style w:type="character" w:styleId="Hyperlink">
+    <w:name w:val="Hyperlink"/>
+    <w:basedOn w:val="DefaultParagraphFont"/>
+    <w:uiPriority w:val="99"/>
+    <w:unhideWhenUsed/>
+    <w:rsid w:val="00F72917"/>
+    <w:rPr>
+      <w:color w:val="0563C1" w:themeColor="hyperlink"/>
+      <w:u w:val="single"/>
+    </w:rPr>
+  </w:style>
+  <w:style w:type="character" w:styleId="FollowedHyperlink">
+    <w:name w:val="FollowedHyperlink"/>
+    <w:basedOn w:val="DefaultParagraphFont"/>
+    <w:uiPriority w:val="99"/>
+    <w:semiHidden/>
+    <w:unhideWhenUsed/>
+    <w:rsid w:val="00F72917"/>
+    <w:rPr>
+      <w:color w:val="954F72" w:themeColor="followedHyperlink"/>
+      <w:u w:val="single"/>
+    </w:rPr>
+  </w:style>
 </w:styles>
 </file>
 

</xml_diff>